<commit_message>
update something i dont know what to do right now?
</commit_message>
<xml_diff>
--- a/Nam3_HK1/CNPM_SoftTech/FileÔnTập_QHuy.docx
+++ b/Nam3_HK1/CNPM_SoftTech/FileÔnTập_QHuy.docx
@@ -106,17 +106,7 @@
           <w:szCs w:val="26"/>
           <w:shd w:val="clear" w:color="auto" w:fill="FFFFFF"/>
         </w:rPr>
-        <w:t>Xác định nhu cầu</w:t>
-      </w:r>
-      <w:r>
-        <w:rPr>
-          <w:rFonts w:ascii="Times New Roman" w:hAnsi="Times New Roman" w:cs="Times New Roman"/>
-          <w:color w:val="000000"/>
-          <w:sz w:val="26"/>
-          <w:szCs w:val="26"/>
-          <w:shd w:val="clear" w:color="auto" w:fill="FFFFFF"/>
-        </w:rPr>
-        <w:t>.</w:t>
+        <w:t>Xác định nhu cầu.</w:t>
       </w:r>
     </w:p>
     <w:p>
@@ -275,6 +265,14 @@
         </w:rPr>
         <w:t>.</w:t>
       </w:r>
+      <w:r>
+        <w:rPr>
+          <w:rFonts w:ascii="Times New Roman" w:hAnsi="Times New Roman" w:cs="Times New Roman"/>
+          <w:sz w:val="26"/>
+          <w:szCs w:val="26"/>
+        </w:rPr>
+        <w:t xml:space="preserve"> </w:t>
+      </w:r>
     </w:p>
     <w:p>
       <w:pPr>
@@ -361,17 +359,7 @@
           <w:szCs w:val="26"/>
           <w:shd w:val="clear" w:color="auto" w:fill="FFFFFF"/>
         </w:rPr>
-        <w:t xml:space="preserve"> </w:t>
-      </w:r>
-      <w:r>
-        <w:rPr>
-          <w:rFonts w:ascii="Times New Roman" w:hAnsi="Times New Roman" w:cs="Times New Roman"/>
-          <w:color w:val="000000"/>
-          <w:sz w:val="26"/>
-          <w:szCs w:val="26"/>
-          <w:shd w:val="clear" w:color="auto" w:fill="FFFFFF"/>
-        </w:rPr>
-        <w:t xml:space="preserve">&amp; </w:t>
+        <w:t xml:space="preserve"> &amp; </w:t>
       </w:r>
       <w:r>
         <w:rPr>
@@ -1966,23 +1954,7 @@
           <w:sz w:val="26"/>
           <w:szCs w:val="26"/>
         </w:rPr>
-        <w:t>- Phần mềm có vấn đề liên quan đến một đặc tính chất lượng nào đó như vấn đề bảo mật của hệ thống, tính thân thiệ</w:t>
-      </w:r>
-      <w:r>
-        <w:rPr>
-          <w:color w:val="000000"/>
-          <w:sz w:val="26"/>
-          <w:szCs w:val="26"/>
-        </w:rPr>
-        <w:t>n</w:t>
-      </w:r>
-      <w:r>
-        <w:rPr>
-          <w:color w:val="000000"/>
-          <w:sz w:val="26"/>
-          <w:szCs w:val="26"/>
-        </w:rPr>
-        <w:t>. </w:t>
+        <w:t>- Phần mềm có vấn đề liên quan đến một đặc tính chất lượng nào đó như vấn đề bảo mật của hệ thống, tính thân thiện. </w:t>
       </w:r>
     </w:p>
     <w:p>
@@ -3039,8 +3011,8 @@
         <w:tblLook w:val="04A0" w:firstRow="1" w:lastRow="0" w:firstColumn="1" w:lastColumn="0" w:noHBand="0" w:noVBand="1"/>
       </w:tblPr>
       <w:tblGrid>
-        <w:gridCol w:w="4499"/>
-        <w:gridCol w:w="4491"/>
+        <w:gridCol w:w="4610"/>
+        <w:gridCol w:w="4606"/>
       </w:tblGrid>
       <w:tr>
         <w:tc>

</xml_diff>